<commit_message>
CIV-3601 change template to show address and formatting. Ensure we display correct date format on the letter
</commit_message>
<xml_diff>
--- a/docker/docmosis/templates/CV-SPEC-PIP-ENG.docx
+++ b/docker/docmosis/templates/CV-SPEC-PIP-ENG.docx
@@ -16785,71 +16785,32 @@
     </w:p>
     <w:p>
       <w:pPr>
-        <w:pStyle w:val="BodyText"/>
-        <w:spacing w:before="92" w:line="249" w:lineRule="auto"/>
-        <w:ind w:left="767" w:right="8329"/>
+        <w:pStyle w:val="HTMLPreformatted"/>
+        <w:shd w:val="clear" w:color="auto" w:fill="FFFFFF"/>
         <w:rPr>
-          <w:sz w:val="20"/>
-          <w:szCs w:val="20"/>
+          <w:rFonts w:ascii="Arial" w:hAnsi="Arial" w:cs="Arial"/>
+          <w:color w:val="000000"/>
         </w:rPr>
       </w:pPr>
       <w:bookmarkStart w:id="0" w:name="_Hlk114125497"/>
       <w:r>
         <w:rPr>
-          <w:sz w:val="20"/>
-          <w:szCs w:val="20"/>
-        </w:rPr>
-        <w:t>&lt;&lt;</w:t>
-      </w:r>
-      <w:proofErr w:type="spellStart"/>
-      <w:proofErr w:type="gramStart"/>
-      <w:r>
-        <w:rPr>
-          <w:sz w:val="20"/>
-          <w:szCs w:val="20"/>
-        </w:rPr>
-        <w:t>defendant.partyName</w:t>
-      </w:r>
-      <w:proofErr w:type="spellEnd"/>
-      <w:proofErr w:type="gramEnd"/>
-      <w:r>
-        <w:rPr>
-          <w:sz w:val="20"/>
-          <w:szCs w:val="20"/>
-        </w:rPr>
-        <w:t>&gt;&gt;</w:t>
-      </w:r>
-    </w:p>
-    <w:bookmarkEnd w:id="0"/>
-    <w:p>
-      <w:pPr>
-        <w:pStyle w:val="BodyText"/>
-        <w:spacing w:before="92" w:line="249" w:lineRule="auto"/>
-        <w:ind w:left="767" w:right="8329"/>
-        <w:rPr>
-          <w:sz w:val="20"/>
-          <w:szCs w:val="20"/>
-        </w:rPr>
-      </w:pPr>
-      <w:r>
-        <w:rPr>
+          <w:rFonts w:ascii="Arial" w:hAnsi="Arial" w:cs="Arial"/>
           <w:noProof/>
-          <w:sz w:val="20"/>
-          <w:szCs w:val="20"/>
         </w:rPr>
         <mc:AlternateContent>
           <mc:Choice Requires="wps">
             <w:drawing>
-              <wp:anchor distT="0" distB="0" distL="114300" distR="114300" simplePos="0" relativeHeight="15734784" behindDoc="0" locked="0" layoutInCell="1" allowOverlap="1" wp14:anchorId="5D3D8A65" wp14:editId="48F7C342">
+              <wp:anchor distT="0" distB="0" distL="114300" distR="114300" simplePos="0" relativeHeight="15734784" behindDoc="0" locked="0" layoutInCell="1" allowOverlap="1" wp14:anchorId="5D3D8A65" wp14:editId="27E1EC73">
                 <wp:simplePos x="0" y="0"/>
                 <wp:positionH relativeFrom="margin">
-                  <wp:align>right</wp:align>
+                  <wp:posOffset>4038600</wp:posOffset>
                 </wp:positionH>
                 <wp:positionV relativeFrom="paragraph">
-                  <wp:posOffset>64135</wp:posOffset>
+                  <wp:posOffset>65405</wp:posOffset>
                 </wp:positionV>
-                <wp:extent cx="2649220" cy="1102360"/>
-                <wp:effectExtent l="0" t="0" r="0" b="2540"/>
+                <wp:extent cx="2696845" cy="1104900"/>
+                <wp:effectExtent l="0" t="0" r="8255" b="0"/>
                 <wp:wrapNone/>
                 <wp:docPr id="22" name="Text Box 22"/>
                 <wp:cNvGraphicFramePr>
@@ -16864,7 +16825,7 @@
                       <wps:spPr bwMode="auto">
                         <a:xfrm>
                           <a:off x="0" y="0"/>
-                          <a:ext cx="2649220" cy="1102360"/>
+                          <a:ext cx="2696845" cy="1104900"/>
                         </a:xfrm>
                         <a:prstGeom prst="rect">
                           <a:avLst/>
@@ -17071,7 +17032,7 @@
                 <v:stroke joinstyle="miter"/>
                 <v:path gradientshapeok="t" o:connecttype="rect"/>
               </v:shapetype>
-              <v:shape id="Text Box 22" o:spid="_x0000_s1026" type="#_x0000_t202" style="position:absolute;left:0;text-align:left;margin-left:157.4pt;margin-top:5.05pt;width:208.6pt;height:86.8pt;z-index:15734784;visibility:visible;mso-wrap-style:square;mso-width-percent:0;mso-height-percent:0;mso-wrap-distance-left:9pt;mso-wrap-distance-top:0;mso-wrap-distance-right:9pt;mso-wrap-distance-bottom:0;mso-position-horizontal:right;mso-position-horizontal-relative:margin;mso-position-vertical:absolute;mso-position-vertical-relative:text;mso-width-percent:0;mso-height-percent:0;mso-width-relative:page;mso-height-relative:page;v-text-anchor:top" o:gfxdata="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" fillcolor="#58595b" stroked="f">
+              <v:shape id="Text Box 22" o:spid="_x0000_s1026" type="#_x0000_t202" style="position:absolute;margin-left:318pt;margin-top:5.15pt;width:212.35pt;height:87pt;z-index:15734784;visibility:visible;mso-wrap-style:square;mso-width-percent:0;mso-height-percent:0;mso-wrap-distance-left:9pt;mso-wrap-distance-top:0;mso-wrap-distance-right:9pt;mso-wrap-distance-bottom:0;mso-position-horizontal:absolute;mso-position-horizontal-relative:margin;mso-position-vertical:absolute;mso-position-vertical-relative:text;mso-width-percent:0;mso-height-percent:0;mso-width-relative:page;mso-height-relative:page;v-text-anchor:top" o:gfxdata="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" fillcolor="#58595b" stroked="f">
                 <v:textbox inset="0,0,0,0">
                   <w:txbxContent>
                     <w:p>
@@ -17242,76 +17203,7 @@
       </w:r>
       <w:r>
         <w:rPr>
-          <w:sz w:val="20"/>
-          <w:szCs w:val="20"/>
-        </w:rPr>
-        <w:t>&lt;&lt;</w:t>
-      </w:r>
-      <w:proofErr w:type="gramStart"/>
-      <w:r>
-        <w:rPr>
-          <w:sz w:val="20"/>
-          <w:szCs w:val="20"/>
-        </w:rPr>
-        <w:t>defendant.primaryAddress.addressLine</w:t>
-      </w:r>
-      <w:proofErr w:type="gramEnd"/>
-      <w:r>
-        <w:rPr>
-          <w:sz w:val="20"/>
-          <w:szCs w:val="20"/>
-        </w:rPr>
-        <w:t>1&gt;&gt;</w:t>
-      </w:r>
-    </w:p>
-    <w:p>
-      <w:pPr>
-        <w:pStyle w:val="BodyText"/>
-        <w:spacing w:before="92" w:line="249" w:lineRule="auto"/>
-        <w:ind w:left="767" w:right="8329"/>
-        <w:rPr>
-          <w:sz w:val="20"/>
-          <w:szCs w:val="20"/>
-        </w:rPr>
-      </w:pPr>
-      <w:r>
-        <w:rPr>
-          <w:sz w:val="20"/>
-          <w:szCs w:val="20"/>
-        </w:rPr>
-        <w:t>&lt;&lt;</w:t>
-      </w:r>
-      <w:proofErr w:type="gramStart"/>
-      <w:r>
-        <w:rPr>
-          <w:sz w:val="20"/>
-          <w:szCs w:val="20"/>
-        </w:rPr>
-        <w:t>defendant.primaryAddress.postTown</w:t>
-      </w:r>
-      <w:proofErr w:type="gramEnd"/>
-      <w:r>
-        <w:rPr>
-          <w:sz w:val="20"/>
-          <w:szCs w:val="20"/>
-        </w:rPr>
-        <w:t>&gt;&gt;</w:t>
-      </w:r>
-    </w:p>
-    <w:p>
-      <w:pPr>
-        <w:pStyle w:val="BodyText"/>
-        <w:spacing w:before="92" w:line="249" w:lineRule="auto"/>
-        <w:ind w:left="767" w:right="8329"/>
-        <w:rPr>
-          <w:sz w:val="20"/>
-          <w:szCs w:val="20"/>
-        </w:rPr>
-      </w:pPr>
-      <w:r>
-        <w:rPr>
-          <w:sz w:val="20"/>
-          <w:szCs w:val="20"/>
+          <w:rFonts w:ascii="Arial" w:hAnsi="Arial" w:cs="Arial"/>
         </w:rPr>
         <w:t>&lt;&lt;</w:t>
       </w:r>
@@ -17319,17 +17211,192 @@
       <w:proofErr w:type="gramStart"/>
       <w:r>
         <w:rPr>
-          <w:sz w:val="20"/>
-          <w:szCs w:val="20"/>
+          <w:rFonts w:ascii="Arial" w:hAnsi="Arial" w:cs="Arial"/>
+          <w:color w:val="8F0197"/>
         </w:rPr>
-        <w:t>defendant.primaryAddress.postCode</w:t>
+        <w:t>defendant</w:t>
+      </w:r>
+      <w:r>
+        <w:rPr>
+          <w:rFonts w:ascii="Arial" w:hAnsi="Arial" w:cs="Arial"/>
+        </w:rPr>
+        <w:t>.partyName</w:t>
       </w:r>
       <w:proofErr w:type="spellEnd"/>
       <w:proofErr w:type="gramEnd"/>
       <w:r>
         <w:rPr>
-          <w:sz w:val="20"/>
-          <w:szCs w:val="20"/>
+          <w:rFonts w:ascii="Arial" w:hAnsi="Arial" w:cs="Arial"/>
+        </w:rPr>
+        <w:t>&gt;&gt;</w:t>
+      </w:r>
+    </w:p>
+    <w:bookmarkEnd w:id="0"/>
+    <w:p>
+      <w:pPr>
+        <w:pStyle w:val="HTMLPreformatted"/>
+        <w:shd w:val="clear" w:color="auto" w:fill="FFFFFF"/>
+        <w:rPr>
+          <w:rFonts w:ascii="Arial" w:hAnsi="Arial" w:cs="Arial"/>
+          <w:color w:val="000000"/>
+        </w:rPr>
+      </w:pPr>
+      <w:r>
+        <w:rPr>
+          <w:rFonts w:ascii="Arial" w:hAnsi="Arial" w:cs="Arial"/>
+        </w:rPr>
+        <w:t>&lt;&lt;</w:t>
+      </w:r>
+      <w:proofErr w:type="gramStart"/>
+      <w:r>
+        <w:rPr>
+          <w:rFonts w:ascii="Arial" w:hAnsi="Arial" w:cs="Arial"/>
+          <w:color w:val="8F0197"/>
+        </w:rPr>
+        <w:t>defendant</w:t>
+      </w:r>
+      <w:r>
+        <w:rPr>
+          <w:rFonts w:ascii="Arial" w:hAnsi="Arial" w:cs="Arial"/>
+        </w:rPr>
+        <w:t>.</w:t>
+      </w:r>
+      <w:r>
+        <w:rPr>
+          <w:rFonts w:ascii="Arial" w:hAnsi="Arial" w:cs="Arial"/>
+          <w:color w:val="8F0197"/>
+        </w:rPr>
+        <w:t>primaryAddress</w:t>
+      </w:r>
+      <w:r>
+        <w:rPr>
+          <w:rFonts w:ascii="Arial" w:hAnsi="Arial" w:cs="Arial"/>
+        </w:rPr>
+        <w:t>.</w:t>
+      </w:r>
+      <w:r>
+        <w:rPr>
+          <w:rFonts w:ascii="Arial" w:hAnsi="Arial" w:cs="Arial"/>
+          <w:color w:val="0A0A0A"/>
+        </w:rPr>
+        <w:t>AddressLine</w:t>
+      </w:r>
+      <w:proofErr w:type="gramEnd"/>
+      <w:r>
+        <w:rPr>
+          <w:rFonts w:ascii="Arial" w:hAnsi="Arial" w:cs="Arial"/>
+          <w:color w:val="0A0A0A"/>
+        </w:rPr>
+        <w:t>1</w:t>
+      </w:r>
+      <w:r>
+        <w:rPr>
+          <w:rFonts w:ascii="Arial" w:hAnsi="Arial" w:cs="Arial"/>
+        </w:rPr>
+        <w:t>&gt;&gt;</w:t>
+      </w:r>
+    </w:p>
+    <w:p>
+      <w:pPr>
+        <w:pStyle w:val="HTMLPreformatted"/>
+        <w:shd w:val="clear" w:color="auto" w:fill="FFFFFF"/>
+        <w:rPr>
+          <w:rFonts w:ascii="Arial" w:hAnsi="Arial" w:cs="Arial"/>
+          <w:color w:val="000000"/>
+        </w:rPr>
+      </w:pPr>
+      <w:r>
+        <w:rPr>
+          <w:rFonts w:ascii="Arial" w:hAnsi="Arial" w:cs="Arial"/>
+        </w:rPr>
+        <w:t>&lt;&lt;</w:t>
+      </w:r>
+      <w:proofErr w:type="spellStart"/>
+      <w:proofErr w:type="gramStart"/>
+      <w:r>
+        <w:rPr>
+          <w:rFonts w:ascii="Arial" w:hAnsi="Arial" w:cs="Arial"/>
+          <w:color w:val="8F0197"/>
+        </w:rPr>
+        <w:t>defendant</w:t>
+      </w:r>
+      <w:r>
+        <w:rPr>
+          <w:rFonts w:ascii="Arial" w:hAnsi="Arial" w:cs="Arial"/>
+        </w:rPr>
+        <w:t>.</w:t>
+      </w:r>
+      <w:r>
+        <w:rPr>
+          <w:rFonts w:ascii="Arial" w:hAnsi="Arial" w:cs="Arial"/>
+          <w:color w:val="8F0197"/>
+        </w:rPr>
+        <w:t>primaryAddress</w:t>
+      </w:r>
+      <w:r>
+        <w:rPr>
+          <w:rFonts w:ascii="Arial" w:hAnsi="Arial" w:cs="Arial"/>
+        </w:rPr>
+        <w:t>.</w:t>
+      </w:r>
+      <w:r>
+        <w:rPr>
+          <w:rFonts w:ascii="Arial" w:hAnsi="Arial" w:cs="Arial"/>
+          <w:color w:val="0A0A0A"/>
+        </w:rPr>
+        <w:t>PostTown</w:t>
+      </w:r>
+      <w:proofErr w:type="spellEnd"/>
+      <w:proofErr w:type="gramEnd"/>
+      <w:r>
+        <w:rPr>
+          <w:rFonts w:ascii="Arial" w:hAnsi="Arial" w:cs="Arial"/>
+        </w:rPr>
+        <w:t>&gt;&gt;</w:t>
+      </w:r>
+    </w:p>
+    <w:p>
+      <w:pPr>
+        <w:pStyle w:val="HTMLPreformatted"/>
+        <w:shd w:val="clear" w:color="auto" w:fill="FFFFFF"/>
+        <w:rPr>
+          <w:rFonts w:ascii="Arial" w:hAnsi="Arial" w:cs="Arial"/>
+          <w:color w:val="000000"/>
+        </w:rPr>
+      </w:pPr>
+      <w:r>
+        <w:rPr>
+          <w:rFonts w:ascii="Arial" w:hAnsi="Arial" w:cs="Arial"/>
+        </w:rPr>
+        <w:t>&lt;&lt;</w:t>
+      </w:r>
+      <w:proofErr w:type="spellStart"/>
+      <w:proofErr w:type="gramStart"/>
+      <w:r>
+        <w:rPr>
+          <w:rFonts w:ascii="Arial" w:hAnsi="Arial" w:cs="Arial"/>
+          <w:color w:val="8F0197"/>
+        </w:rPr>
+        <w:t>defendant</w:t>
+      </w:r>
+      <w:r>
+        <w:rPr>
+          <w:rFonts w:ascii="Arial" w:hAnsi="Arial" w:cs="Arial"/>
+        </w:rPr>
+        <w:t>.</w:t>
+      </w:r>
+      <w:r>
+        <w:rPr>
+          <w:rFonts w:ascii="Arial" w:hAnsi="Arial" w:cs="Arial"/>
+          <w:color w:val="0A0A0A"/>
+        </w:rPr>
+        <w:t>primaryAddress.PostCode</w:t>
+      </w:r>
+      <w:proofErr w:type="spellEnd"/>
+      <w:proofErr w:type="gramEnd"/>
+      <w:r>
+        <w:rPr>
+          <w:rFonts w:ascii="Arial" w:hAnsi="Arial" w:cs="Arial"/>
         </w:rPr>
         <w:t>&gt;&gt;</w:t>
       </w:r>
@@ -17348,6 +17415,48 @@
     <w:p>
       <w:pPr>
         <w:pStyle w:val="BodyText"/>
+        <w:rPr>
+          <w:sz w:val="20"/>
+          <w:szCs w:val="20"/>
+        </w:rPr>
+      </w:pPr>
+    </w:p>
+    <w:p>
+      <w:pPr>
+        <w:pStyle w:val="BodyText"/>
+        <w:tabs>
+          <w:tab w:val="left" w:pos="8293"/>
+        </w:tabs>
+        <w:spacing w:before="96"/>
+        <w:ind w:left="120"/>
+        <w:rPr>
+          <w:sz w:val="20"/>
+          <w:szCs w:val="20"/>
+        </w:rPr>
+      </w:pPr>
+    </w:p>
+    <w:p>
+      <w:pPr>
+        <w:pStyle w:val="BodyText"/>
+        <w:tabs>
+          <w:tab w:val="left" w:pos="8293"/>
+        </w:tabs>
+        <w:spacing w:before="96"/>
+        <w:ind w:left="120"/>
+        <w:rPr>
+          <w:sz w:val="20"/>
+          <w:szCs w:val="20"/>
+        </w:rPr>
+      </w:pPr>
+    </w:p>
+    <w:p>
+      <w:pPr>
+        <w:pStyle w:val="BodyText"/>
+        <w:tabs>
+          <w:tab w:val="left" w:pos="8293"/>
+        </w:tabs>
+        <w:spacing w:before="96"/>
+        <w:ind w:left="120"/>
         <w:rPr>
           <w:sz w:val="20"/>
           <w:szCs w:val="20"/>
@@ -17757,1292 +17866,14 @@
     <w:p>
       <w:pPr>
         <w:pStyle w:val="Heading1"/>
-        <w:spacing w:before="82" w:line="460" w:lineRule="auto"/>
-        <w:ind w:left="1159" w:right="4022" w:hanging="620"/>
+        <w:spacing w:before="82" w:line="461" w:lineRule="auto"/>
+        <w:ind w:left="1157" w:right="4020" w:hanging="618"/>
         <w:rPr>
           <w:b w:val="0"/>
           <w:sz w:val="20"/>
           <w:szCs w:val="20"/>
         </w:rPr>
       </w:pPr>
-      <w:r>
-        <w:rPr>
-          <w:noProof/>
-          <w:sz w:val="20"/>
-          <w:szCs w:val="20"/>
-        </w:rPr>
-        <mc:AlternateContent>
-          <mc:Choice Requires="wpg">
-            <w:drawing>
-              <wp:anchor distT="0" distB="0" distL="114300" distR="114300" simplePos="0" relativeHeight="487522304" behindDoc="1" locked="0" layoutInCell="1" allowOverlap="1" wp14:anchorId="38DB1711" wp14:editId="338805A0">
-                <wp:simplePos x="0" y="0"/>
-                <wp:positionH relativeFrom="page">
-                  <wp:posOffset>784225</wp:posOffset>
-                </wp:positionH>
-                <wp:positionV relativeFrom="paragraph">
-                  <wp:posOffset>340360</wp:posOffset>
-                </wp:positionV>
-                <wp:extent cx="288925" cy="1417955"/>
-                <wp:effectExtent l="0" t="0" r="0" b="0"/>
-                <wp:wrapNone/>
-                <wp:docPr id="16" name="Group 16"/>
-                <wp:cNvGraphicFramePr>
-                  <a:graphicFrameLocks xmlns:a="http://schemas.openxmlformats.org/drawingml/2006/main"/>
-                </wp:cNvGraphicFramePr>
-                <a:graphic xmlns:a="http://schemas.openxmlformats.org/drawingml/2006/main">
-                  <a:graphicData uri="http://schemas.microsoft.com/office/word/2010/wordprocessingGroup">
-                    <wpg:wgp>
-                      <wpg:cNvGrpSpPr>
-                        <a:grpSpLocks/>
-                      </wpg:cNvGrpSpPr>
-                      <wpg:grpSpPr bwMode="auto">
-                        <a:xfrm>
-                          <a:off x="0" y="0"/>
-                          <a:ext cx="288925" cy="1417955"/>
-                          <a:chOff x="1235" y="536"/>
-                          <a:chExt cx="455" cy="2233"/>
-                        </a:xfrm>
-                      </wpg:grpSpPr>
-                      <wps:wsp>
-                        <wps:cNvPr id="17" name="Line 20"/>
-                        <wps:cNvCnPr>
-                          <a:cxnSpLocks noChangeShapeType="1"/>
-                        </wps:cNvCnPr>
-                        <wps:spPr bwMode="auto">
-                          <a:xfrm>
-                            <a:off x="1463" y="587"/>
-                            <a:ext cx="0" cy="2147"/>
-                          </a:xfrm>
-                          <a:prstGeom prst="line">
-                            <a:avLst/>
-                          </a:prstGeom>
-                          <a:noFill/>
-                          <a:ln w="12700">
-                            <a:solidFill>
-                              <a:srgbClr val="58595B"/>
-                            </a:solidFill>
-                            <a:prstDash val="solid"/>
-                            <a:round/>
-                            <a:headEnd/>
-                            <a:tailEnd/>
-                          </a:ln>
-                          <a:extLst>
-                            <a:ext uri="{909E8E84-426E-40DD-AFC4-6F175D3DCCD1}">
-                              <a14:hiddenFill xmlns:a14="http://schemas.microsoft.com/office/drawing/2010/main">
-                                <a:noFill/>
-                              </a14:hiddenFill>
-                            </a:ext>
-                          </a:extLst>
-                        </wps:spPr>
-                        <wps:bodyPr/>
-                      </wps:wsp>
-                      <wps:wsp>
-                        <wps:cNvPr id="18" name="Freeform 19"/>
-                        <wps:cNvSpPr>
-                          <a:spLocks/>
-                        </wps:cNvSpPr>
-                        <wps:spPr bwMode="auto">
-                          <a:xfrm>
-                            <a:off x="1235" y="535"/>
-                            <a:ext cx="455" cy="455"/>
-                          </a:xfrm>
-                          <a:custGeom>
-                            <a:avLst/>
-                            <a:gdLst>
-                              <a:gd name="T0" fmla="+- 0 1463 1235"/>
-                              <a:gd name="T1" fmla="*/ T0 w 455"/>
-                              <a:gd name="T2" fmla="+- 0 536 536"/>
-                              <a:gd name="T3" fmla="*/ 536 h 455"/>
-                              <a:gd name="T4" fmla="+- 0 1391 1235"/>
-                              <a:gd name="T5" fmla="*/ T4 w 455"/>
-                              <a:gd name="T6" fmla="+- 0 547 536"/>
-                              <a:gd name="T7" fmla="*/ 547 h 455"/>
-                              <a:gd name="T8" fmla="+- 0 1328 1235"/>
-                              <a:gd name="T9" fmla="*/ T8 w 455"/>
-                              <a:gd name="T10" fmla="+- 0 580 536"/>
-                              <a:gd name="T11" fmla="*/ 580 h 455"/>
-                              <a:gd name="T12" fmla="+- 0 1279 1235"/>
-                              <a:gd name="T13" fmla="*/ T12 w 455"/>
-                              <a:gd name="T14" fmla="+- 0 629 536"/>
-                              <a:gd name="T15" fmla="*/ 629 h 455"/>
-                              <a:gd name="T16" fmla="+- 0 1247 1235"/>
-                              <a:gd name="T17" fmla="*/ T16 w 455"/>
-                              <a:gd name="T18" fmla="+- 0 691 536"/>
-                              <a:gd name="T19" fmla="*/ 691 h 455"/>
-                              <a:gd name="T20" fmla="+- 0 1235 1235"/>
-                              <a:gd name="T21" fmla="*/ T20 w 455"/>
-                              <a:gd name="T22" fmla="+- 0 763 536"/>
-                              <a:gd name="T23" fmla="*/ 763 h 455"/>
-                              <a:gd name="T24" fmla="+- 0 1247 1235"/>
-                              <a:gd name="T25" fmla="*/ T24 w 455"/>
-                              <a:gd name="T26" fmla="+- 0 835 536"/>
-                              <a:gd name="T27" fmla="*/ 835 h 455"/>
-                              <a:gd name="T28" fmla="+- 0 1279 1235"/>
-                              <a:gd name="T29" fmla="*/ T28 w 455"/>
-                              <a:gd name="T30" fmla="+- 0 898 536"/>
-                              <a:gd name="T31" fmla="*/ 898 h 455"/>
-                              <a:gd name="T32" fmla="+- 0 1328 1235"/>
-                              <a:gd name="T33" fmla="*/ T32 w 455"/>
-                              <a:gd name="T34" fmla="+- 0 947 536"/>
-                              <a:gd name="T35" fmla="*/ 947 h 455"/>
-                              <a:gd name="T36" fmla="+- 0 1391 1235"/>
-                              <a:gd name="T37" fmla="*/ T36 w 455"/>
-                              <a:gd name="T38" fmla="+- 0 979 536"/>
-                              <a:gd name="T39" fmla="*/ 979 h 455"/>
-                              <a:gd name="T40" fmla="+- 0 1463 1235"/>
-                              <a:gd name="T41" fmla="*/ T40 w 455"/>
-                              <a:gd name="T42" fmla="+- 0 991 536"/>
-                              <a:gd name="T43" fmla="*/ 991 h 455"/>
-                              <a:gd name="T44" fmla="+- 0 1534 1235"/>
-                              <a:gd name="T45" fmla="*/ T44 w 455"/>
-                              <a:gd name="T46" fmla="+- 0 979 536"/>
-                              <a:gd name="T47" fmla="*/ 979 h 455"/>
-                              <a:gd name="T48" fmla="+- 0 1597 1235"/>
-                              <a:gd name="T49" fmla="*/ T48 w 455"/>
-                              <a:gd name="T50" fmla="+- 0 947 536"/>
-                              <a:gd name="T51" fmla="*/ 947 h 455"/>
-                              <a:gd name="T52" fmla="+- 0 1646 1235"/>
-                              <a:gd name="T53" fmla="*/ T52 w 455"/>
-                              <a:gd name="T54" fmla="+- 0 898 536"/>
-                              <a:gd name="T55" fmla="*/ 898 h 455"/>
-                              <a:gd name="T56" fmla="+- 0 1678 1235"/>
-                              <a:gd name="T57" fmla="*/ T56 w 455"/>
-                              <a:gd name="T58" fmla="+- 0 835 536"/>
-                              <a:gd name="T59" fmla="*/ 835 h 455"/>
-                              <a:gd name="T60" fmla="+- 0 1690 1235"/>
-                              <a:gd name="T61" fmla="*/ T60 w 455"/>
-                              <a:gd name="T62" fmla="+- 0 763 536"/>
-                              <a:gd name="T63" fmla="*/ 763 h 455"/>
-                              <a:gd name="T64" fmla="+- 0 1678 1235"/>
-                              <a:gd name="T65" fmla="*/ T64 w 455"/>
-                              <a:gd name="T66" fmla="+- 0 691 536"/>
-                              <a:gd name="T67" fmla="*/ 691 h 455"/>
-                              <a:gd name="T68" fmla="+- 0 1646 1235"/>
-                              <a:gd name="T69" fmla="*/ T68 w 455"/>
-                              <a:gd name="T70" fmla="+- 0 629 536"/>
-                              <a:gd name="T71" fmla="*/ 629 h 455"/>
-                              <a:gd name="T72" fmla="+- 0 1597 1235"/>
-                              <a:gd name="T73" fmla="*/ T72 w 455"/>
-                              <a:gd name="T74" fmla="+- 0 580 536"/>
-                              <a:gd name="T75" fmla="*/ 580 h 455"/>
-                              <a:gd name="T76" fmla="+- 0 1534 1235"/>
-                              <a:gd name="T77" fmla="*/ T76 w 455"/>
-                              <a:gd name="T78" fmla="+- 0 547 536"/>
-                              <a:gd name="T79" fmla="*/ 547 h 455"/>
-                              <a:gd name="T80" fmla="+- 0 1463 1235"/>
-                              <a:gd name="T81" fmla="*/ T80 w 455"/>
-                              <a:gd name="T82" fmla="+- 0 536 536"/>
-                              <a:gd name="T83" fmla="*/ 536 h 455"/>
-                            </a:gdLst>
-                            <a:ahLst/>
-                            <a:cxnLst>
-                              <a:cxn ang="0">
-                                <a:pos x="T1" y="T3"/>
-                              </a:cxn>
-                              <a:cxn ang="0">
-                                <a:pos x="T5" y="T7"/>
-                              </a:cxn>
-                              <a:cxn ang="0">
-                                <a:pos x="T9" y="T11"/>
-                              </a:cxn>
-                              <a:cxn ang="0">
-                                <a:pos x="T13" y="T15"/>
-                              </a:cxn>
-                              <a:cxn ang="0">
-                                <a:pos x="T17" y="T19"/>
-                              </a:cxn>
-                              <a:cxn ang="0">
-                                <a:pos x="T21" y="T23"/>
-                              </a:cxn>
-                              <a:cxn ang="0">
-                                <a:pos x="T25" y="T27"/>
-                              </a:cxn>
-                              <a:cxn ang="0">
-                                <a:pos x="T29" y="T31"/>
-                              </a:cxn>
-                              <a:cxn ang="0">
-                                <a:pos x="T33" y="T35"/>
-                              </a:cxn>
-                              <a:cxn ang="0">
-                                <a:pos x="T37" y="T39"/>
-                              </a:cxn>
-                              <a:cxn ang="0">
-                                <a:pos x="T41" y="T43"/>
-                              </a:cxn>
-                              <a:cxn ang="0">
-                                <a:pos x="T45" y="T47"/>
-                              </a:cxn>
-                              <a:cxn ang="0">
-                                <a:pos x="T49" y="T51"/>
-                              </a:cxn>
-                              <a:cxn ang="0">
-                                <a:pos x="T53" y="T55"/>
-                              </a:cxn>
-                              <a:cxn ang="0">
-                                <a:pos x="T57" y="T59"/>
-                              </a:cxn>
-                              <a:cxn ang="0">
-                                <a:pos x="T61" y="T63"/>
-                              </a:cxn>
-                              <a:cxn ang="0">
-                                <a:pos x="T65" y="T67"/>
-                              </a:cxn>
-                              <a:cxn ang="0">
-                                <a:pos x="T69" y="T71"/>
-                              </a:cxn>
-                              <a:cxn ang="0">
-                                <a:pos x="T73" y="T75"/>
-                              </a:cxn>
-                              <a:cxn ang="0">
-                                <a:pos x="T77" y="T79"/>
-                              </a:cxn>
-                              <a:cxn ang="0">
-                                <a:pos x="T81" y="T83"/>
-                              </a:cxn>
-                            </a:cxnLst>
-                            <a:rect l="0" t="0" r="r" b="b"/>
-                            <a:pathLst>
-                              <a:path w="455" h="455">
-                                <a:moveTo>
-                                  <a:pt x="228" y="0"/>
-                                </a:moveTo>
-                                <a:lnTo>
-                                  <a:pt x="156" y="11"/>
-                                </a:lnTo>
-                                <a:lnTo>
-                                  <a:pt x="93" y="44"/>
-                                </a:lnTo>
-                                <a:lnTo>
-                                  <a:pt x="44" y="93"/>
-                                </a:lnTo>
-                                <a:lnTo>
-                                  <a:pt x="12" y="155"/>
-                                </a:lnTo>
-                                <a:lnTo>
-                                  <a:pt x="0" y="227"/>
-                                </a:lnTo>
-                                <a:lnTo>
-                                  <a:pt x="12" y="299"/>
-                                </a:lnTo>
-                                <a:lnTo>
-                                  <a:pt x="44" y="362"/>
-                                </a:lnTo>
-                                <a:lnTo>
-                                  <a:pt x="93" y="411"/>
-                                </a:lnTo>
-                                <a:lnTo>
-                                  <a:pt x="156" y="443"/>
-                                </a:lnTo>
-                                <a:lnTo>
-                                  <a:pt x="228" y="455"/>
-                                </a:lnTo>
-                                <a:lnTo>
-                                  <a:pt x="299" y="443"/>
-                                </a:lnTo>
-                                <a:lnTo>
-                                  <a:pt x="362" y="411"/>
-                                </a:lnTo>
-                                <a:lnTo>
-                                  <a:pt x="411" y="362"/>
-                                </a:lnTo>
-                                <a:lnTo>
-                                  <a:pt x="443" y="299"/>
-                                </a:lnTo>
-                                <a:lnTo>
-                                  <a:pt x="455" y="227"/>
-                                </a:lnTo>
-                                <a:lnTo>
-                                  <a:pt x="443" y="155"/>
-                                </a:lnTo>
-                                <a:lnTo>
-                                  <a:pt x="411" y="93"/>
-                                </a:lnTo>
-                                <a:lnTo>
-                                  <a:pt x="362" y="44"/>
-                                </a:lnTo>
-                                <a:lnTo>
-                                  <a:pt x="299" y="11"/>
-                                </a:lnTo>
-                                <a:lnTo>
-                                  <a:pt x="228" y="0"/>
-                                </a:lnTo>
-                                <a:close/>
-                              </a:path>
-                            </a:pathLst>
-                          </a:custGeom>
-                          <a:solidFill>
-                            <a:srgbClr val="58595B"/>
-                          </a:solidFill>
-                          <a:ln>
-                            <a:noFill/>
-                          </a:ln>
-                          <a:extLst>
-                            <a:ext uri="{91240B29-F687-4F45-9708-019B960494DF}">
-                              <a14:hiddenLine xmlns:a14="http://schemas.microsoft.com/office/drawing/2010/main" w="9525">
-                                <a:solidFill>
-                                  <a:srgbClr val="000000"/>
-                                </a:solidFill>
-                                <a:round/>
-                                <a:headEnd/>
-                                <a:tailEnd/>
-                              </a14:hiddenLine>
-                            </a:ext>
-                          </a:extLst>
-                        </wps:spPr>
-                        <wps:bodyPr rot="0" vert="horz" wrap="square" lIns="91440" tIns="45720" rIns="91440" bIns="45720" anchor="t" anchorCtr="0" upright="1">
-                          <a:noAutofit/>
-                        </wps:bodyPr>
-                      </wps:wsp>
-                      <wps:wsp>
-                        <wps:cNvPr id="19" name="AutoShape 18"/>
-                        <wps:cNvSpPr>
-                          <a:spLocks/>
-                        </wps:cNvSpPr>
-                        <wps:spPr bwMode="auto">
-                          <a:xfrm>
-                            <a:off x="1235" y="1128"/>
-                            <a:ext cx="455" cy="1641"/>
-                          </a:xfrm>
-                          <a:custGeom>
-                            <a:avLst/>
-                            <a:gdLst>
-                              <a:gd name="T0" fmla="+- 0 1690 1235"/>
-                              <a:gd name="T1" fmla="*/ T0 w 455"/>
-                              <a:gd name="T2" fmla="+- 0 2541 1128"/>
-                              <a:gd name="T3" fmla="*/ 2541 h 1641"/>
-                              <a:gd name="T4" fmla="+- 0 1678 1235"/>
-                              <a:gd name="T5" fmla="*/ T4 w 455"/>
-                              <a:gd name="T6" fmla="+- 0 2469 1128"/>
-                              <a:gd name="T7" fmla="*/ 2469 h 1641"/>
-                              <a:gd name="T8" fmla="+- 0 1646 1235"/>
-                              <a:gd name="T9" fmla="*/ T8 w 455"/>
-                              <a:gd name="T10" fmla="+- 0 2407 1128"/>
-                              <a:gd name="T11" fmla="*/ 2407 h 1641"/>
-                              <a:gd name="T12" fmla="+- 0 1597 1235"/>
-                              <a:gd name="T13" fmla="*/ T12 w 455"/>
-                              <a:gd name="T14" fmla="+- 0 2357 1128"/>
-                              <a:gd name="T15" fmla="*/ 2357 h 1641"/>
-                              <a:gd name="T16" fmla="+- 0 1534 1235"/>
-                              <a:gd name="T17" fmla="*/ T16 w 455"/>
-                              <a:gd name="T18" fmla="+- 0 2325 1128"/>
-                              <a:gd name="T19" fmla="*/ 2325 h 1641"/>
-                              <a:gd name="T20" fmla="+- 0 1463 1235"/>
-                              <a:gd name="T21" fmla="*/ T20 w 455"/>
-                              <a:gd name="T22" fmla="+- 0 2314 1128"/>
-                              <a:gd name="T23" fmla="*/ 2314 h 1641"/>
-                              <a:gd name="T24" fmla="+- 0 1391 1235"/>
-                              <a:gd name="T25" fmla="*/ T24 w 455"/>
-                              <a:gd name="T26" fmla="+- 0 2325 1128"/>
-                              <a:gd name="T27" fmla="*/ 2325 h 1641"/>
-                              <a:gd name="T28" fmla="+- 0 1328 1235"/>
-                              <a:gd name="T29" fmla="*/ T28 w 455"/>
-                              <a:gd name="T30" fmla="+- 0 2357 1128"/>
-                              <a:gd name="T31" fmla="*/ 2357 h 1641"/>
-                              <a:gd name="T32" fmla="+- 0 1279 1235"/>
-                              <a:gd name="T33" fmla="*/ T32 w 455"/>
-                              <a:gd name="T34" fmla="+- 0 2407 1128"/>
-                              <a:gd name="T35" fmla="*/ 2407 h 1641"/>
-                              <a:gd name="T36" fmla="+- 0 1247 1235"/>
-                              <a:gd name="T37" fmla="*/ T36 w 455"/>
-                              <a:gd name="T38" fmla="+- 0 2469 1128"/>
-                              <a:gd name="T39" fmla="*/ 2469 h 1641"/>
-                              <a:gd name="T40" fmla="+- 0 1235 1235"/>
-                              <a:gd name="T41" fmla="*/ T40 w 455"/>
-                              <a:gd name="T42" fmla="+- 0 2541 1128"/>
-                              <a:gd name="T43" fmla="*/ 2541 h 1641"/>
-                              <a:gd name="T44" fmla="+- 0 1247 1235"/>
-                              <a:gd name="T45" fmla="*/ T44 w 455"/>
-                              <a:gd name="T46" fmla="+- 0 2613 1128"/>
-                              <a:gd name="T47" fmla="*/ 2613 h 1641"/>
-                              <a:gd name="T48" fmla="+- 0 1279 1235"/>
-                              <a:gd name="T49" fmla="*/ T48 w 455"/>
-                              <a:gd name="T50" fmla="+- 0 2675 1128"/>
-                              <a:gd name="T51" fmla="*/ 2675 h 1641"/>
-                              <a:gd name="T52" fmla="+- 0 1328 1235"/>
-                              <a:gd name="T53" fmla="*/ T52 w 455"/>
-                              <a:gd name="T54" fmla="+- 0 2725 1128"/>
-                              <a:gd name="T55" fmla="*/ 2725 h 1641"/>
-                              <a:gd name="T56" fmla="+- 0 1391 1235"/>
-                              <a:gd name="T57" fmla="*/ T56 w 455"/>
-                              <a:gd name="T58" fmla="+- 0 2757 1128"/>
-                              <a:gd name="T59" fmla="*/ 2757 h 1641"/>
-                              <a:gd name="T60" fmla="+- 0 1463 1235"/>
-                              <a:gd name="T61" fmla="*/ T60 w 455"/>
-                              <a:gd name="T62" fmla="+- 0 2768 1128"/>
-                              <a:gd name="T63" fmla="*/ 2768 h 1641"/>
-                              <a:gd name="T64" fmla="+- 0 1534 1235"/>
-                              <a:gd name="T65" fmla="*/ T64 w 455"/>
-                              <a:gd name="T66" fmla="+- 0 2757 1128"/>
-                              <a:gd name="T67" fmla="*/ 2757 h 1641"/>
-                              <a:gd name="T68" fmla="+- 0 1597 1235"/>
-                              <a:gd name="T69" fmla="*/ T68 w 455"/>
-                              <a:gd name="T70" fmla="+- 0 2725 1128"/>
-                              <a:gd name="T71" fmla="*/ 2725 h 1641"/>
-                              <a:gd name="T72" fmla="+- 0 1646 1235"/>
-                              <a:gd name="T73" fmla="*/ T72 w 455"/>
-                              <a:gd name="T74" fmla="+- 0 2675 1128"/>
-                              <a:gd name="T75" fmla="*/ 2675 h 1641"/>
-                              <a:gd name="T76" fmla="+- 0 1678 1235"/>
-                              <a:gd name="T77" fmla="*/ T76 w 455"/>
-                              <a:gd name="T78" fmla="+- 0 2613 1128"/>
-                              <a:gd name="T79" fmla="*/ 2613 h 1641"/>
-                              <a:gd name="T80" fmla="+- 0 1690 1235"/>
-                              <a:gd name="T81" fmla="*/ T80 w 455"/>
-                              <a:gd name="T82" fmla="+- 0 2541 1128"/>
-                              <a:gd name="T83" fmla="*/ 2541 h 1641"/>
-                              <a:gd name="T84" fmla="+- 0 1690 1235"/>
-                              <a:gd name="T85" fmla="*/ T84 w 455"/>
-                              <a:gd name="T86" fmla="+- 0 1948 1128"/>
-                              <a:gd name="T87" fmla="*/ 1948 h 1641"/>
-                              <a:gd name="T88" fmla="+- 0 1678 1235"/>
-                              <a:gd name="T89" fmla="*/ T88 w 455"/>
-                              <a:gd name="T90" fmla="+- 0 1877 1128"/>
-                              <a:gd name="T91" fmla="*/ 1877 h 1641"/>
-                              <a:gd name="T92" fmla="+- 0 1646 1235"/>
-                              <a:gd name="T93" fmla="*/ T92 w 455"/>
-                              <a:gd name="T94" fmla="+- 0 1814 1128"/>
-                              <a:gd name="T95" fmla="*/ 1814 h 1641"/>
-                              <a:gd name="T96" fmla="+- 0 1597 1235"/>
-                              <a:gd name="T97" fmla="*/ T96 w 455"/>
-                              <a:gd name="T98" fmla="+- 0 1765 1128"/>
-                              <a:gd name="T99" fmla="*/ 1765 h 1641"/>
-                              <a:gd name="T100" fmla="+- 0 1534 1235"/>
-                              <a:gd name="T101" fmla="*/ T100 w 455"/>
-                              <a:gd name="T102" fmla="+- 0 1733 1128"/>
-                              <a:gd name="T103" fmla="*/ 1733 h 1641"/>
-                              <a:gd name="T104" fmla="+- 0 1463 1235"/>
-                              <a:gd name="T105" fmla="*/ T104 w 455"/>
-                              <a:gd name="T106" fmla="+- 0 1721 1128"/>
-                              <a:gd name="T107" fmla="*/ 1721 h 1641"/>
-                              <a:gd name="T108" fmla="+- 0 1391 1235"/>
-                              <a:gd name="T109" fmla="*/ T108 w 455"/>
-                              <a:gd name="T110" fmla="+- 0 1733 1128"/>
-                              <a:gd name="T111" fmla="*/ 1733 h 1641"/>
-                              <a:gd name="T112" fmla="+- 0 1328 1235"/>
-                              <a:gd name="T113" fmla="*/ T112 w 455"/>
-                              <a:gd name="T114" fmla="+- 0 1765 1128"/>
-                              <a:gd name="T115" fmla="*/ 1765 h 1641"/>
-                              <a:gd name="T116" fmla="+- 0 1279 1235"/>
-                              <a:gd name="T117" fmla="*/ T116 w 455"/>
-                              <a:gd name="T118" fmla="+- 0 1814 1128"/>
-                              <a:gd name="T119" fmla="*/ 1814 h 1641"/>
-                              <a:gd name="T120" fmla="+- 0 1247 1235"/>
-                              <a:gd name="T121" fmla="*/ T120 w 455"/>
-                              <a:gd name="T122" fmla="+- 0 1877 1128"/>
-                              <a:gd name="T123" fmla="*/ 1877 h 1641"/>
-                              <a:gd name="T124" fmla="+- 0 1235 1235"/>
-                              <a:gd name="T125" fmla="*/ T124 w 455"/>
-                              <a:gd name="T126" fmla="+- 0 1948 1128"/>
-                              <a:gd name="T127" fmla="*/ 1948 h 1641"/>
-                              <a:gd name="T128" fmla="+- 0 1247 1235"/>
-                              <a:gd name="T129" fmla="*/ T128 w 455"/>
-                              <a:gd name="T130" fmla="+- 0 2020 1128"/>
-                              <a:gd name="T131" fmla="*/ 2020 h 1641"/>
-                              <a:gd name="T132" fmla="+- 0 1279 1235"/>
-                              <a:gd name="T133" fmla="*/ T132 w 455"/>
-                              <a:gd name="T134" fmla="+- 0 2083 1128"/>
-                              <a:gd name="T135" fmla="*/ 2083 h 1641"/>
-                              <a:gd name="T136" fmla="+- 0 1328 1235"/>
-                              <a:gd name="T137" fmla="*/ T136 w 455"/>
-                              <a:gd name="T138" fmla="+- 0 2132 1128"/>
-                              <a:gd name="T139" fmla="*/ 2132 h 1641"/>
-                              <a:gd name="T140" fmla="+- 0 1391 1235"/>
-                              <a:gd name="T141" fmla="*/ T140 w 455"/>
-                              <a:gd name="T142" fmla="+- 0 2164 1128"/>
-                              <a:gd name="T143" fmla="*/ 2164 h 1641"/>
-                              <a:gd name="T144" fmla="+- 0 1463 1235"/>
-                              <a:gd name="T145" fmla="*/ T144 w 455"/>
-                              <a:gd name="T146" fmla="+- 0 2176 1128"/>
-                              <a:gd name="T147" fmla="*/ 2176 h 1641"/>
-                              <a:gd name="T148" fmla="+- 0 1534 1235"/>
-                              <a:gd name="T149" fmla="*/ T148 w 455"/>
-                              <a:gd name="T150" fmla="+- 0 2164 1128"/>
-                              <a:gd name="T151" fmla="*/ 2164 h 1641"/>
-                              <a:gd name="T152" fmla="+- 0 1597 1235"/>
-                              <a:gd name="T153" fmla="*/ T152 w 455"/>
-                              <a:gd name="T154" fmla="+- 0 2132 1128"/>
-                              <a:gd name="T155" fmla="*/ 2132 h 1641"/>
-                              <a:gd name="T156" fmla="+- 0 1646 1235"/>
-                              <a:gd name="T157" fmla="*/ T156 w 455"/>
-                              <a:gd name="T158" fmla="+- 0 2083 1128"/>
-                              <a:gd name="T159" fmla="*/ 2083 h 1641"/>
-                              <a:gd name="T160" fmla="+- 0 1678 1235"/>
-                              <a:gd name="T161" fmla="*/ T160 w 455"/>
-                              <a:gd name="T162" fmla="+- 0 2020 1128"/>
-                              <a:gd name="T163" fmla="*/ 2020 h 1641"/>
-                              <a:gd name="T164" fmla="+- 0 1690 1235"/>
-                              <a:gd name="T165" fmla="*/ T164 w 455"/>
-                              <a:gd name="T166" fmla="+- 0 1948 1128"/>
-                              <a:gd name="T167" fmla="*/ 1948 h 1641"/>
-                              <a:gd name="T168" fmla="+- 0 1690 1235"/>
-                              <a:gd name="T169" fmla="*/ T168 w 455"/>
-                              <a:gd name="T170" fmla="+- 0 1356 1128"/>
-                              <a:gd name="T171" fmla="*/ 1356 h 1641"/>
-                              <a:gd name="T172" fmla="+- 0 1678 1235"/>
-                              <a:gd name="T173" fmla="*/ T172 w 455"/>
-                              <a:gd name="T174" fmla="+- 0 1284 1128"/>
-                              <a:gd name="T175" fmla="*/ 1284 h 1641"/>
-                              <a:gd name="T176" fmla="+- 0 1646 1235"/>
-                              <a:gd name="T177" fmla="*/ T176 w 455"/>
-                              <a:gd name="T178" fmla="+- 0 1222 1128"/>
-                              <a:gd name="T179" fmla="*/ 1222 h 1641"/>
-                              <a:gd name="T180" fmla="+- 0 1597 1235"/>
-                              <a:gd name="T181" fmla="*/ T180 w 455"/>
-                              <a:gd name="T182" fmla="+- 0 1172 1128"/>
-                              <a:gd name="T183" fmla="*/ 1172 h 1641"/>
-                              <a:gd name="T184" fmla="+- 0 1534 1235"/>
-                              <a:gd name="T185" fmla="*/ T184 w 455"/>
-                              <a:gd name="T186" fmla="+- 0 1140 1128"/>
-                              <a:gd name="T187" fmla="*/ 1140 h 1641"/>
-                              <a:gd name="T188" fmla="+- 0 1463 1235"/>
-                              <a:gd name="T189" fmla="*/ T188 w 455"/>
-                              <a:gd name="T190" fmla="+- 0 1128 1128"/>
-                              <a:gd name="T191" fmla="*/ 1128 h 1641"/>
-                              <a:gd name="T192" fmla="+- 0 1391 1235"/>
-                              <a:gd name="T193" fmla="*/ T192 w 455"/>
-                              <a:gd name="T194" fmla="+- 0 1140 1128"/>
-                              <a:gd name="T195" fmla="*/ 1140 h 1641"/>
-                              <a:gd name="T196" fmla="+- 0 1328 1235"/>
-                              <a:gd name="T197" fmla="*/ T196 w 455"/>
-                              <a:gd name="T198" fmla="+- 0 1172 1128"/>
-                              <a:gd name="T199" fmla="*/ 1172 h 1641"/>
-                              <a:gd name="T200" fmla="+- 0 1279 1235"/>
-                              <a:gd name="T201" fmla="*/ T200 w 455"/>
-                              <a:gd name="T202" fmla="+- 0 1222 1128"/>
-                              <a:gd name="T203" fmla="*/ 1222 h 1641"/>
-                              <a:gd name="T204" fmla="+- 0 1247 1235"/>
-                              <a:gd name="T205" fmla="*/ T204 w 455"/>
-                              <a:gd name="T206" fmla="+- 0 1284 1128"/>
-                              <a:gd name="T207" fmla="*/ 1284 h 1641"/>
-                              <a:gd name="T208" fmla="+- 0 1235 1235"/>
-                              <a:gd name="T209" fmla="*/ T208 w 455"/>
-                              <a:gd name="T210" fmla="+- 0 1356 1128"/>
-                              <a:gd name="T211" fmla="*/ 1356 h 1641"/>
-                              <a:gd name="T212" fmla="+- 0 1247 1235"/>
-                              <a:gd name="T213" fmla="*/ T212 w 455"/>
-                              <a:gd name="T214" fmla="+- 0 1428 1128"/>
-                              <a:gd name="T215" fmla="*/ 1428 h 1641"/>
-                              <a:gd name="T216" fmla="+- 0 1279 1235"/>
-                              <a:gd name="T217" fmla="*/ T216 w 455"/>
-                              <a:gd name="T218" fmla="+- 0 1490 1128"/>
-                              <a:gd name="T219" fmla="*/ 1490 h 1641"/>
-                              <a:gd name="T220" fmla="+- 0 1328 1235"/>
-                              <a:gd name="T221" fmla="*/ T220 w 455"/>
-                              <a:gd name="T222" fmla="+- 0 1539 1128"/>
-                              <a:gd name="T223" fmla="*/ 1539 h 1641"/>
-                              <a:gd name="T224" fmla="+- 0 1391 1235"/>
-                              <a:gd name="T225" fmla="*/ T224 w 455"/>
-                              <a:gd name="T226" fmla="+- 0 1572 1128"/>
-                              <a:gd name="T227" fmla="*/ 1572 h 1641"/>
-                              <a:gd name="T228" fmla="+- 0 1463 1235"/>
-                              <a:gd name="T229" fmla="*/ T228 w 455"/>
-                              <a:gd name="T230" fmla="+- 0 1583 1128"/>
-                              <a:gd name="T231" fmla="*/ 1583 h 1641"/>
-                              <a:gd name="T232" fmla="+- 0 1534 1235"/>
-                              <a:gd name="T233" fmla="*/ T232 w 455"/>
-                              <a:gd name="T234" fmla="+- 0 1572 1128"/>
-                              <a:gd name="T235" fmla="*/ 1572 h 1641"/>
-                              <a:gd name="T236" fmla="+- 0 1597 1235"/>
-                              <a:gd name="T237" fmla="*/ T236 w 455"/>
-                              <a:gd name="T238" fmla="+- 0 1539 1128"/>
-                              <a:gd name="T239" fmla="*/ 1539 h 1641"/>
-                              <a:gd name="T240" fmla="+- 0 1646 1235"/>
-                              <a:gd name="T241" fmla="*/ T240 w 455"/>
-                              <a:gd name="T242" fmla="+- 0 1490 1128"/>
-                              <a:gd name="T243" fmla="*/ 1490 h 1641"/>
-                              <a:gd name="T244" fmla="+- 0 1678 1235"/>
-                              <a:gd name="T245" fmla="*/ T244 w 455"/>
-                              <a:gd name="T246" fmla="+- 0 1428 1128"/>
-                              <a:gd name="T247" fmla="*/ 1428 h 1641"/>
-                              <a:gd name="T248" fmla="+- 0 1690 1235"/>
-                              <a:gd name="T249" fmla="*/ T248 w 455"/>
-                              <a:gd name="T250" fmla="+- 0 1356 1128"/>
-                              <a:gd name="T251" fmla="*/ 1356 h 1641"/>
-                            </a:gdLst>
-                            <a:ahLst/>
-                            <a:cxnLst>
-                              <a:cxn ang="0">
-                                <a:pos x="T1" y="T3"/>
-                              </a:cxn>
-                              <a:cxn ang="0">
-                                <a:pos x="T5" y="T7"/>
-                              </a:cxn>
-                              <a:cxn ang="0">
-                                <a:pos x="T9" y="T11"/>
-                              </a:cxn>
-                              <a:cxn ang="0">
-                                <a:pos x="T13" y="T15"/>
-                              </a:cxn>
-                              <a:cxn ang="0">
-                                <a:pos x="T17" y="T19"/>
-                              </a:cxn>
-                              <a:cxn ang="0">
-                                <a:pos x="T21" y="T23"/>
-                              </a:cxn>
-                              <a:cxn ang="0">
-                                <a:pos x="T25" y="T27"/>
-                              </a:cxn>
-                              <a:cxn ang="0">
-                                <a:pos x="T29" y="T31"/>
-                              </a:cxn>
-                              <a:cxn ang="0">
-                                <a:pos x="T33" y="T35"/>
-                              </a:cxn>
-                              <a:cxn ang="0">
-                                <a:pos x="T37" y="T39"/>
-                              </a:cxn>
-                              <a:cxn ang="0">
-                                <a:pos x="T41" y="T43"/>
-                              </a:cxn>
-                              <a:cxn ang="0">
-                                <a:pos x="T45" y="T47"/>
-                              </a:cxn>
-                              <a:cxn ang="0">
-                                <a:pos x="T49" y="T51"/>
-                              </a:cxn>
-                              <a:cxn ang="0">
-                                <a:pos x="T53" y="T55"/>
-                              </a:cxn>
-                              <a:cxn ang="0">
-                                <a:pos x="T57" y="T59"/>
-                              </a:cxn>
-                              <a:cxn ang="0">
-                                <a:pos x="T61" y="T63"/>
-                              </a:cxn>
-                              <a:cxn ang="0">
-                                <a:pos x="T65" y="T67"/>
-                              </a:cxn>
-                              <a:cxn ang="0">
-                                <a:pos x="T69" y="T71"/>
-                              </a:cxn>
-                              <a:cxn ang="0">
-                                <a:pos x="T73" y="T75"/>
-                              </a:cxn>
-                              <a:cxn ang="0">
-                                <a:pos x="T77" y="T79"/>
-                              </a:cxn>
-                              <a:cxn ang="0">
-                                <a:pos x="T81" y="T83"/>
-                              </a:cxn>
-                              <a:cxn ang="0">
-                                <a:pos x="T85" y="T87"/>
-                              </a:cxn>
-                              <a:cxn ang="0">
-                                <a:pos x="T89" y="T91"/>
-                              </a:cxn>
-                              <a:cxn ang="0">
-                                <a:pos x="T93" y="T95"/>
-                              </a:cxn>
-                              <a:cxn ang="0">
-                                <a:pos x="T97" y="T99"/>
-                              </a:cxn>
-                              <a:cxn ang="0">
-                                <a:pos x="T101" y="T103"/>
-                              </a:cxn>
-                              <a:cxn ang="0">
-                                <a:pos x="T105" y="T107"/>
-                              </a:cxn>
-                              <a:cxn ang="0">
-                                <a:pos x="T109" y="T111"/>
-                              </a:cxn>
-                              <a:cxn ang="0">
-                                <a:pos x="T113" y="T115"/>
-                              </a:cxn>
-                              <a:cxn ang="0">
-                                <a:pos x="T117" y="T119"/>
-                              </a:cxn>
-                              <a:cxn ang="0">
-                                <a:pos x="T121" y="T123"/>
-                              </a:cxn>
-                              <a:cxn ang="0">
-                                <a:pos x="T125" y="T127"/>
-                              </a:cxn>
-                              <a:cxn ang="0">
-                                <a:pos x="T129" y="T131"/>
-                              </a:cxn>
-                              <a:cxn ang="0">
-                                <a:pos x="T133" y="T135"/>
-                              </a:cxn>
-                              <a:cxn ang="0">
-                                <a:pos x="T137" y="T139"/>
-                              </a:cxn>
-                              <a:cxn ang="0">
-                                <a:pos x="T141" y="T143"/>
-                              </a:cxn>
-                              <a:cxn ang="0">
-                                <a:pos x="T145" y="T147"/>
-                              </a:cxn>
-                              <a:cxn ang="0">
-                                <a:pos x="T149" y="T151"/>
-                              </a:cxn>
-                              <a:cxn ang="0">
-                                <a:pos x="T153" y="T155"/>
-                              </a:cxn>
-                              <a:cxn ang="0">
-                                <a:pos x="T157" y="T159"/>
-                              </a:cxn>
-                              <a:cxn ang="0">
-                                <a:pos x="T161" y="T163"/>
-                              </a:cxn>
-                              <a:cxn ang="0">
-                                <a:pos x="T165" y="T167"/>
-                              </a:cxn>
-                              <a:cxn ang="0">
-                                <a:pos x="T169" y="T171"/>
-                              </a:cxn>
-                              <a:cxn ang="0">
-                                <a:pos x="T173" y="T175"/>
-                              </a:cxn>
-                              <a:cxn ang="0">
-                                <a:pos x="T177" y="T179"/>
-                              </a:cxn>
-                              <a:cxn ang="0">
-                                <a:pos x="T181" y="T183"/>
-                              </a:cxn>
-                              <a:cxn ang="0">
-                                <a:pos x="T185" y="T187"/>
-                              </a:cxn>
-                              <a:cxn ang="0">
-                                <a:pos x="T189" y="T191"/>
-                              </a:cxn>
-                              <a:cxn ang="0">
-                                <a:pos x="T193" y="T195"/>
-                              </a:cxn>
-                              <a:cxn ang="0">
-                                <a:pos x="T197" y="T199"/>
-                              </a:cxn>
-                              <a:cxn ang="0">
-                                <a:pos x="T201" y="T203"/>
-                              </a:cxn>
-                              <a:cxn ang="0">
-                                <a:pos x="T205" y="T207"/>
-                              </a:cxn>
-                              <a:cxn ang="0">
-                                <a:pos x="T209" y="T211"/>
-                              </a:cxn>
-                              <a:cxn ang="0">
-                                <a:pos x="T213" y="T215"/>
-                              </a:cxn>
-                              <a:cxn ang="0">
-                                <a:pos x="T217" y="T219"/>
-                              </a:cxn>
-                              <a:cxn ang="0">
-                                <a:pos x="T221" y="T223"/>
-                              </a:cxn>
-                              <a:cxn ang="0">
-                                <a:pos x="T225" y="T227"/>
-                              </a:cxn>
-                              <a:cxn ang="0">
-                                <a:pos x="T229" y="T231"/>
-                              </a:cxn>
-                              <a:cxn ang="0">
-                                <a:pos x="T233" y="T235"/>
-                              </a:cxn>
-                              <a:cxn ang="0">
-                                <a:pos x="T237" y="T239"/>
-                              </a:cxn>
-                              <a:cxn ang="0">
-                                <a:pos x="T241" y="T243"/>
-                              </a:cxn>
-                              <a:cxn ang="0">
-                                <a:pos x="T245" y="T247"/>
-                              </a:cxn>
-                              <a:cxn ang="0">
-                                <a:pos x="T249" y="T251"/>
-                              </a:cxn>
-                            </a:cxnLst>
-                            <a:rect l="0" t="0" r="r" b="b"/>
-                            <a:pathLst>
-                              <a:path w="455" h="1641">
-                                <a:moveTo>
-                                  <a:pt x="455" y="1413"/>
-                                </a:moveTo>
-                                <a:lnTo>
-                                  <a:pt x="443" y="1341"/>
-                                </a:lnTo>
-                                <a:lnTo>
-                                  <a:pt x="411" y="1279"/>
-                                </a:lnTo>
-                                <a:lnTo>
-                                  <a:pt x="362" y="1229"/>
-                                </a:lnTo>
-                                <a:lnTo>
-                                  <a:pt x="299" y="1197"/>
-                                </a:lnTo>
-                                <a:lnTo>
-                                  <a:pt x="228" y="1186"/>
-                                </a:lnTo>
-                                <a:lnTo>
-                                  <a:pt x="156" y="1197"/>
-                                </a:lnTo>
-                                <a:lnTo>
-                                  <a:pt x="93" y="1229"/>
-                                </a:lnTo>
-                                <a:lnTo>
-                                  <a:pt x="44" y="1279"/>
-                                </a:lnTo>
-                                <a:lnTo>
-                                  <a:pt x="12" y="1341"/>
-                                </a:lnTo>
-                                <a:lnTo>
-                                  <a:pt x="0" y="1413"/>
-                                </a:lnTo>
-                                <a:lnTo>
-                                  <a:pt x="12" y="1485"/>
-                                </a:lnTo>
-                                <a:lnTo>
-                                  <a:pt x="44" y="1547"/>
-                                </a:lnTo>
-                                <a:lnTo>
-                                  <a:pt x="93" y="1597"/>
-                                </a:lnTo>
-                                <a:lnTo>
-                                  <a:pt x="156" y="1629"/>
-                                </a:lnTo>
-                                <a:lnTo>
-                                  <a:pt x="228" y="1640"/>
-                                </a:lnTo>
-                                <a:lnTo>
-                                  <a:pt x="299" y="1629"/>
-                                </a:lnTo>
-                                <a:lnTo>
-                                  <a:pt x="362" y="1597"/>
-                                </a:lnTo>
-                                <a:lnTo>
-                                  <a:pt x="411" y="1547"/>
-                                </a:lnTo>
-                                <a:lnTo>
-                                  <a:pt x="443" y="1485"/>
-                                </a:lnTo>
-                                <a:lnTo>
-                                  <a:pt x="455" y="1413"/>
-                                </a:lnTo>
-                                <a:close/>
-                                <a:moveTo>
-                                  <a:pt x="455" y="820"/>
-                                </a:moveTo>
-                                <a:lnTo>
-                                  <a:pt x="443" y="749"/>
-                                </a:lnTo>
-                                <a:lnTo>
-                                  <a:pt x="411" y="686"/>
-                                </a:lnTo>
-                                <a:lnTo>
-                                  <a:pt x="362" y="637"/>
-                                </a:lnTo>
-                                <a:lnTo>
-                                  <a:pt x="299" y="605"/>
-                                </a:lnTo>
-                                <a:lnTo>
-                                  <a:pt x="228" y="593"/>
-                                </a:lnTo>
-                                <a:lnTo>
-                                  <a:pt x="156" y="605"/>
-                                </a:lnTo>
-                                <a:lnTo>
-                                  <a:pt x="93" y="637"/>
-                                </a:lnTo>
-                                <a:lnTo>
-                                  <a:pt x="44" y="686"/>
-                                </a:lnTo>
-                                <a:lnTo>
-                                  <a:pt x="12" y="749"/>
-                                </a:lnTo>
-                                <a:lnTo>
-                                  <a:pt x="0" y="820"/>
-                                </a:lnTo>
-                                <a:lnTo>
-                                  <a:pt x="12" y="892"/>
-                                </a:lnTo>
-                                <a:lnTo>
-                                  <a:pt x="44" y="955"/>
-                                </a:lnTo>
-                                <a:lnTo>
-                                  <a:pt x="93" y="1004"/>
-                                </a:lnTo>
-                                <a:lnTo>
-                                  <a:pt x="156" y="1036"/>
-                                </a:lnTo>
-                                <a:lnTo>
-                                  <a:pt x="228" y="1048"/>
-                                </a:lnTo>
-                                <a:lnTo>
-                                  <a:pt x="299" y="1036"/>
-                                </a:lnTo>
-                                <a:lnTo>
-                                  <a:pt x="362" y="1004"/>
-                                </a:lnTo>
-                                <a:lnTo>
-                                  <a:pt x="411" y="955"/>
-                                </a:lnTo>
-                                <a:lnTo>
-                                  <a:pt x="443" y="892"/>
-                                </a:lnTo>
-                                <a:lnTo>
-                                  <a:pt x="455" y="820"/>
-                                </a:lnTo>
-                                <a:close/>
-                                <a:moveTo>
-                                  <a:pt x="455" y="228"/>
-                                </a:moveTo>
-                                <a:lnTo>
-                                  <a:pt x="443" y="156"/>
-                                </a:lnTo>
-                                <a:lnTo>
-                                  <a:pt x="411" y="94"/>
-                                </a:lnTo>
-                                <a:lnTo>
-                                  <a:pt x="362" y="44"/>
-                                </a:lnTo>
-                                <a:lnTo>
-                                  <a:pt x="299" y="12"/>
-                                </a:lnTo>
-                                <a:lnTo>
-                                  <a:pt x="228" y="0"/>
-                                </a:lnTo>
-                                <a:lnTo>
-                                  <a:pt x="156" y="12"/>
-                                </a:lnTo>
-                                <a:lnTo>
-                                  <a:pt x="93" y="44"/>
-                                </a:lnTo>
-                                <a:lnTo>
-                                  <a:pt x="44" y="94"/>
-                                </a:lnTo>
-                                <a:lnTo>
-                                  <a:pt x="12" y="156"/>
-                                </a:lnTo>
-                                <a:lnTo>
-                                  <a:pt x="0" y="228"/>
-                                </a:lnTo>
-                                <a:lnTo>
-                                  <a:pt x="12" y="300"/>
-                                </a:lnTo>
-                                <a:lnTo>
-                                  <a:pt x="44" y="362"/>
-                                </a:lnTo>
-                                <a:lnTo>
-                                  <a:pt x="93" y="411"/>
-                                </a:lnTo>
-                                <a:lnTo>
-                                  <a:pt x="156" y="444"/>
-                                </a:lnTo>
-                                <a:lnTo>
-                                  <a:pt x="228" y="455"/>
-                                </a:lnTo>
-                                <a:lnTo>
-                                  <a:pt x="299" y="444"/>
-                                </a:lnTo>
-                                <a:lnTo>
-                                  <a:pt x="362" y="411"/>
-                                </a:lnTo>
-                                <a:lnTo>
-                                  <a:pt x="411" y="362"/>
-                                </a:lnTo>
-                                <a:lnTo>
-                                  <a:pt x="443" y="300"/>
-                                </a:lnTo>
-                                <a:lnTo>
-                                  <a:pt x="455" y="228"/>
-                                </a:lnTo>
-                                <a:close/>
-                              </a:path>
-                            </a:pathLst>
-                          </a:custGeom>
-                          <a:solidFill>
-                            <a:srgbClr val="58595B"/>
-                          </a:solidFill>
-                          <a:ln>
-                            <a:noFill/>
-                          </a:ln>
-                          <a:extLst>
-                            <a:ext uri="{91240B29-F687-4F45-9708-019B960494DF}">
-                              <a14:hiddenLine xmlns:a14="http://schemas.microsoft.com/office/drawing/2010/main" w="9525">
-                                <a:solidFill>
-                                  <a:srgbClr val="000000"/>
-                                </a:solidFill>
-                                <a:round/>
-                                <a:headEnd/>
-                                <a:tailEnd/>
-                              </a14:hiddenLine>
-                            </a:ext>
-                          </a:extLst>
-                        </wps:spPr>
-                        <wps:bodyPr rot="0" vert="horz" wrap="square" lIns="91440" tIns="45720" rIns="91440" bIns="45720" anchor="t" anchorCtr="0" upright="1">
-                          <a:noAutofit/>
-                        </wps:bodyPr>
-                      </wps:wsp>
-                      <wps:wsp>
-                        <wps:cNvPr id="20" name="Text Box 17"/>
-                        <wps:cNvSpPr txBox="1">
-                          <a:spLocks noChangeArrowheads="1"/>
-                        </wps:cNvSpPr>
-                        <wps:spPr bwMode="auto">
-                          <a:xfrm>
-                            <a:off x="1235" y="535"/>
-                            <a:ext cx="455" cy="2233"/>
-                          </a:xfrm>
-                          <a:prstGeom prst="rect">
-                            <a:avLst/>
-                          </a:prstGeom>
-                          <a:noFill/>
-                          <a:ln>
-                            <a:noFill/>
-                          </a:ln>
-                          <a:extLst>
-                            <a:ext uri="{909E8E84-426E-40DD-AFC4-6F175D3DCCD1}">
-                              <a14:hiddenFill xmlns:a14="http://schemas.microsoft.com/office/drawing/2010/main">
-                                <a:solidFill>
-                                  <a:srgbClr val="FFFFFF"/>
-                                </a:solidFill>
-                              </a14:hiddenFill>
-                            </a:ext>
-                            <a:ext uri="{91240B29-F687-4F45-9708-019B960494DF}">
-                              <a14:hiddenLine xmlns:a14="http://schemas.microsoft.com/office/drawing/2010/main" w="9525">
-                                <a:solidFill>
-                                  <a:srgbClr val="000000"/>
-                                </a:solidFill>
-                                <a:miter lim="800000"/>
-                                <a:headEnd/>
-                                <a:tailEnd/>
-                              </a14:hiddenLine>
-                            </a:ext>
-                          </a:extLst>
-                        </wps:spPr>
-                        <wps:txbx>
-                          <w:txbxContent>
-                            <w:p>
-                              <w:pPr>
-                                <w:spacing w:before="65"/>
-                                <w:ind w:left="149"/>
-                                <w:rPr>
-                                  <w:b/>
-                                  <w:sz w:val="28"/>
-                                </w:rPr>
-                              </w:pPr>
-                              <w:r>
-                                <w:rPr>
-                                  <w:b/>
-                                  <w:color w:val="FFFFFF"/>
-                                  <w:sz w:val="28"/>
-                                </w:rPr>
-                                <w:t>1</w:t>
-                              </w:r>
-                            </w:p>
-                            <w:p>
-                              <w:pPr>
-                                <w:spacing w:before="6"/>
-                                <w:rPr>
-                                  <w:b/>
-                                  <w:sz w:val="23"/>
-                                </w:rPr>
-                              </w:pPr>
-                            </w:p>
-                            <w:p>
-                              <w:pPr>
-                                <w:ind w:left="149"/>
-                                <w:rPr>
-                                  <w:b/>
-                                  <w:sz w:val="28"/>
-                                </w:rPr>
-                              </w:pPr>
-                              <w:r>
-                                <w:rPr>
-                                  <w:b/>
-                                  <w:color w:val="FFFFFF"/>
-                                  <w:sz w:val="28"/>
-                                </w:rPr>
-                                <w:t>2</w:t>
-                              </w:r>
-                            </w:p>
-                            <w:p>
-                              <w:pPr>
-                                <w:spacing w:before="6"/>
-                                <w:rPr>
-                                  <w:b/>
-                                  <w:sz w:val="23"/>
-                                </w:rPr>
-                              </w:pPr>
-                            </w:p>
-                            <w:p>
-                              <w:pPr>
-                                <w:ind w:left="149"/>
-                                <w:rPr>
-                                  <w:b/>
-                                  <w:sz w:val="28"/>
-                                </w:rPr>
-                              </w:pPr>
-                              <w:r>
-                                <w:rPr>
-                                  <w:b/>
-                                  <w:color w:val="FFFFFF"/>
-                                  <w:sz w:val="28"/>
-                                </w:rPr>
-                                <w:t>3</w:t>
-                              </w:r>
-                            </w:p>
-                            <w:p>
-                              <w:pPr>
-                                <w:spacing w:before="6"/>
-                                <w:rPr>
-                                  <w:b/>
-                                  <w:sz w:val="23"/>
-                                </w:rPr>
-                              </w:pPr>
-                            </w:p>
-                            <w:p>
-                              <w:pPr>
-                                <w:ind w:left="149"/>
-                                <w:rPr>
-                                  <w:b/>
-                                  <w:sz w:val="28"/>
-                                </w:rPr>
-                              </w:pPr>
-                              <w:r>
-                                <w:rPr>
-                                  <w:b/>
-                                  <w:color w:val="FFFFFF"/>
-                                  <w:sz w:val="28"/>
-                                </w:rPr>
-                                <w:t>4</w:t>
-                              </w:r>
-                            </w:p>
-                          </w:txbxContent>
-                        </wps:txbx>
-                        <wps:bodyPr rot="0" vert="horz" wrap="square" lIns="0" tIns="0" rIns="0" bIns="0" anchor="t" anchorCtr="0" upright="1">
-                          <a:noAutofit/>
-                        </wps:bodyPr>
-                      </wps:wsp>
-                    </wpg:wgp>
-                  </a:graphicData>
-                </a:graphic>
-                <wp14:sizeRelH relativeFrom="page">
-                  <wp14:pctWidth>0</wp14:pctWidth>
-                </wp14:sizeRelH>
-                <wp14:sizeRelV relativeFrom="page">
-                  <wp14:pctHeight>0</wp14:pctHeight>
-                </wp14:sizeRelV>
-              </wp:anchor>
-            </w:drawing>
-          </mc:Choice>
-          <mc:Fallback>
-            <w:pict>
-              <v:group w14:anchorId="38DB1711" id="Group 16" o:spid="_x0000_s1027" style="position:absolute;left:0;text-align:left;margin-left:61.75pt;margin-top:26.8pt;width:22.75pt;height:111.65pt;z-index:-15794176;mso-position-horizontal-relative:page" coordorigin="1235,536" coordsize="455,2233" o:gfxdata="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">
-                <v:line id="Line 20" o:spid="_x0000_s1028" style="position:absolute;visibility:visible;mso-wrap-style:square" from="1463,587" to="1463,2734" o:connectortype="straight" o:gfxdata="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" strokecolor="#58595b" strokeweight="1pt"/>
-                <v:shape id="Freeform 19" o:spid="_x0000_s1029" style="position:absolute;left:1235;top:535;width:455;height:455;visibility:visible;mso-wrap-style:square;v-text-anchor:top" coordsize="455,455" o:gfxdata="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" path="m228,l156,11,93,44,44,93,12,155,,227r12,72l44,362r49,49l156,443r72,12l299,443r63,-32l411,362r32,-63l455,227,443,155,411,93,362,44,299,11,228,xe" fillcolor="#58595b" stroked="f">
-                  <v:path arrowok="t" o:connecttype="custom" o:connectlocs="228,536;156,547;93,580;44,629;12,691;0,763;12,835;44,898;93,947;156,979;228,991;299,979;362,947;411,898;443,835;455,763;443,691;411,629;362,580;299,547;228,536" o:connectangles="0,0,0,0,0,0,0,0,0,0,0,0,0,0,0,0,0,0,0,0,0"/>
-                </v:shape>
-                <v:shape id="AutoShape 18" o:spid="_x0000_s1030" style="position:absolute;left:1235;top:1128;width:455;height:1641;visibility:visible;mso-wrap-style:square;v-text-anchor:top" coordsize="455,1641" o:gfxdata="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" path="m455,1413r-12,-72l411,1279r-49,-50l299,1197r-71,-11l156,1197r-63,32l44,1279r-32,62l,1413r12,72l44,1547r49,50l156,1629r72,11l299,1629r63,-32l411,1547r32,-62l455,1413xm455,820l443,749,411,686,362,637,299,605,228,593r-72,12l93,637,44,686,12,749,,820r12,72l44,955r49,49l156,1036r72,12l299,1036r63,-32l411,955r32,-63l455,820xm455,228l443,156,411,94,362,44,299,12,228,,156,12,93,44,44,94,12,156,,228r12,72l44,362r49,49l156,444r72,11l299,444r63,-33l411,362r32,-62l455,228xe" fillcolor="#58595b" stroked="f">
-                  <v:path arrowok="t" o:connecttype="custom" o:connectlocs="455,2541;443,2469;411,2407;362,2357;299,2325;228,2314;156,2325;93,2357;44,2407;12,2469;0,2541;12,2613;44,2675;93,2725;156,2757;228,2768;299,2757;362,2725;411,2675;443,2613;455,2541;455,1948;443,1877;411,1814;362,1765;299,1733;228,1721;156,1733;93,1765;44,1814;12,1877;0,1948;12,2020;44,2083;93,2132;156,2164;228,2176;299,2164;362,2132;411,2083;443,2020;455,1948;455,1356;443,1284;411,1222;362,1172;299,1140;228,1128;156,1140;93,1172;44,1222;12,1284;0,1356;12,1428;44,1490;93,1539;156,1572;228,1583;299,1572;362,1539;411,1490;443,1428;455,1356" o:connectangles="0,0,0,0,0,0,0,0,0,0,0,0,0,0,0,0,0,0,0,0,0,0,0,0,0,0,0,0,0,0,0,0,0,0,0,0,0,0,0,0,0,0,0,0,0,0,0,0,0,0,0,0,0,0,0,0,0,0,0,0,0,0,0"/>
-                </v:shape>
-                <v:shape id="Text Box 17" o:spid="_x0000_s1031" type="#_x0000_t202" style="position:absolute;left:1235;top:535;width:455;height:2233;visibility:visible;mso-wrap-style:square;v-text-anchor:top" o:gfxdata="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" filled="f" stroked="f">
-                  <v:textbox inset="0,0,0,0">
-                    <w:txbxContent>
-                      <w:p>
-                        <w:pPr>
-                          <w:spacing w:before="65"/>
-                          <w:ind w:left="149"/>
-                          <w:rPr>
-                            <w:b/>
-                            <w:sz w:val="28"/>
-                          </w:rPr>
-                        </w:pPr>
-                        <w:r>
-                          <w:rPr>
-                            <w:b/>
-                            <w:color w:val="FFFFFF"/>
-                            <w:sz w:val="28"/>
-                          </w:rPr>
-                          <w:t>1</w:t>
-                        </w:r>
-                      </w:p>
-                      <w:p>
-                        <w:pPr>
-                          <w:spacing w:before="6"/>
-                          <w:rPr>
-                            <w:b/>
-                            <w:sz w:val="23"/>
-                          </w:rPr>
-                        </w:pPr>
-                      </w:p>
-                      <w:p>
-                        <w:pPr>
-                          <w:ind w:left="149"/>
-                          <w:rPr>
-                            <w:b/>
-                            <w:sz w:val="28"/>
-                          </w:rPr>
-                        </w:pPr>
-                        <w:r>
-                          <w:rPr>
-                            <w:b/>
-                            <w:color w:val="FFFFFF"/>
-                            <w:sz w:val="28"/>
-                          </w:rPr>
-                          <w:t>2</w:t>
-                        </w:r>
-                      </w:p>
-                      <w:p>
-                        <w:pPr>
-                          <w:spacing w:before="6"/>
-                          <w:rPr>
-                            <w:b/>
-                            <w:sz w:val="23"/>
-                          </w:rPr>
-                        </w:pPr>
-                      </w:p>
-                      <w:p>
-                        <w:pPr>
-                          <w:ind w:left="149"/>
-                          <w:rPr>
-                            <w:b/>
-                            <w:sz w:val="28"/>
-                          </w:rPr>
-                        </w:pPr>
-                        <w:r>
-                          <w:rPr>
-                            <w:b/>
-                            <w:color w:val="FFFFFF"/>
-                            <w:sz w:val="28"/>
-                          </w:rPr>
-                          <w:t>3</w:t>
-                        </w:r>
-                      </w:p>
-                      <w:p>
-                        <w:pPr>
-                          <w:spacing w:before="6"/>
-                          <w:rPr>
-                            <w:b/>
-                            <w:sz w:val="23"/>
-                          </w:rPr>
-                        </w:pPr>
-                      </w:p>
-                      <w:p>
-                        <w:pPr>
-                          <w:ind w:left="149"/>
-                          <w:rPr>
-                            <w:b/>
-                            <w:sz w:val="28"/>
-                          </w:rPr>
-                        </w:pPr>
-                        <w:r>
-                          <w:rPr>
-                            <w:b/>
-                            <w:color w:val="FFFFFF"/>
-                            <w:sz w:val="28"/>
-                          </w:rPr>
-                          <w:t>4</w:t>
-                        </w:r>
-                      </w:p>
-                    </w:txbxContent>
-                  </v:textbox>
-                </v:shape>
-                <w10:wrap anchorx="page"/>
-              </v:group>
-            </w:pict>
-          </mc:Fallback>
-        </mc:AlternateContent>
-      </w:r>
       <w:r>
         <w:rPr>
           <w:b w:val="0"/>
@@ -19114,6 +17945,13 @@
           <w:sz w:val="20"/>
           <w:szCs w:val="20"/>
         </w:rPr>
+        <w:t xml:space="preserve">1. </w:t>
+      </w:r>
+      <w:r>
+        <w:rPr>
+          <w:sz w:val="20"/>
+          <w:szCs w:val="20"/>
+        </w:rPr>
         <w:t xml:space="preserve">Enter the claim number: </w:t>
       </w:r>
       <w:r>
@@ -19161,6 +17999,14 @@
           <w:sz w:val="20"/>
           <w:szCs w:val="20"/>
         </w:rPr>
+        <w:t xml:space="preserve">2. </w:t>
+      </w:r>
+      <w:r>
+        <w:rPr>
+          <w:b/>
+          <w:sz w:val="20"/>
+          <w:szCs w:val="20"/>
+        </w:rPr>
         <w:t xml:space="preserve">Enter the security code: </w:t>
       </w:r>
       <w:r>
@@ -19189,6 +18035,14 @@
           <w:szCs w:val="20"/>
         </w:rPr>
       </w:pPr>
+      <w:r>
+        <w:rPr>
+          <w:b/>
+          <w:sz w:val="20"/>
+          <w:szCs w:val="20"/>
+        </w:rPr>
+        <w:t xml:space="preserve">3. </w:t>
+      </w:r>
       <w:r>
         <w:rPr>
           <w:b/>
@@ -19225,6 +18079,14 @@
           <w:szCs w:val="20"/>
         </w:rPr>
       </w:pPr>
+      <w:r>
+        <w:rPr>
+          <w:b/>
+          <w:sz w:val="20"/>
+          <w:szCs w:val="20"/>
+        </w:rPr>
+        <w:t xml:space="preserve">4. </w:t>
+      </w:r>
       <w:r>
         <w:rPr>
           <w:b/>
@@ -20526,42 +19388,61 @@
           </mc:Choice>
           <mc:Fallback>
             <w:pict>
-              <v:group w14:anchorId="4810B6E6" id="Group 2" o:spid="_x0000_s1032" style="position:absolute;left:0;text-align:left;margin-left:38.5pt;margin-top:3.35pt;width:51.2pt;height:51.05pt;z-index:15734272;mso-position-horizontal-relative:page" coordorigin="770,67" coordsize="1024,1021" o:gfxdata="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">
-                <v:shape id="Freeform 15" o:spid="_x0000_s1033" style="position:absolute;left:780;top:150;width:612;height:827;visibility:visible;mso-wrap-style:square;v-text-anchor:top" coordsize="612,827" o:gfxdata="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" path="m612,826r-510,l63,818,30,796,8,763,,724,,102,8,62,30,30,63,8,102,r59,e" filled="f" strokecolor="#58595b" strokeweight="1pt">
+              <v:group w14:anchorId="4810B6E6" id="Group 2" o:spid="_x0000_s1027" style="position:absolute;left:0;text-align:left;margin-left:38.5pt;margin-top:3.35pt;width:51.2pt;height:51.05pt;z-index:15734272;mso-position-horizontal-relative:page" coordorigin="770,67" coordsize="1024,1021" o:gfxdata="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">
+                <v:shape id="Freeform 15" o:spid="_x0000_s1028" style="position:absolute;left:780;top:150;width:612;height:827;visibility:visible;mso-wrap-style:square;v-text-anchor:top" coordsize="612,827" o:gfxdata="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" path="m612,826r-510,l63,818,30,796,8,763,,724,,102,8,62,30,30,63,8,102,r59,e" filled="f" strokecolor="#58595b" strokeweight="1pt">
                   <v:path arrowok="t" o:connecttype="custom" o:connectlocs="612,977;102,977;63,969;30,947;8,914;0,875;0,253;8,213;30,181;63,159;102,151;161,151" o:connectangles="0,0,0,0,0,0,0,0,0,0,0,0"/>
                 </v:shape>
-                <v:line id="Line 14" o:spid="_x0000_s1034" style="position:absolute;visibility:visible;mso-wrap-style:square" from="1066,151" to="1392,151" o:connectortype="straight" o:gfxdata="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" strokecolor="#58595b" strokeweight="1pt"/>
-                <v:shape id="Picture 13" o:spid="_x0000_s1035" type="#_x0000_t75" style="position:absolute;left:940;top:66;width:136;height:190;visibility:visible;mso-wrap-style:square" o:gfxdata="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">
+                <v:line id="Line 14" o:spid="_x0000_s1029" style="position:absolute;visibility:visible;mso-wrap-style:square" from="1066,151" to="1392,151" o:connectortype="straight" o:gfxdata="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" strokecolor="#58595b" strokeweight="1pt"/>
+                <v:shapetype id="_x0000_t75" coordsize="21600,21600" o:spt="75" o:preferrelative="t" path="m@4@5l@4@11@9@11@9@5xe" filled="f" stroked="f">
+                  <v:stroke joinstyle="miter"/>
+                  <v:formulas>
+                    <v:f eqn="if lineDrawn pixelLineWidth 0"/>
+                    <v:f eqn="sum @0 1 0"/>
+                    <v:f eqn="sum 0 0 @1"/>
+                    <v:f eqn="prod @2 1 2"/>
+                    <v:f eqn="prod @3 21600 pixelWidth"/>
+                    <v:f eqn="prod @3 21600 pixelHeight"/>
+                    <v:f eqn="sum @0 0 1"/>
+                    <v:f eqn="prod @6 1 2"/>
+                    <v:f eqn="prod @7 21600 pixelWidth"/>
+                    <v:f eqn="sum @8 21600 0"/>
+                    <v:f eqn="prod @7 21600 pixelHeight"/>
+                    <v:f eqn="sum @10 21600 0"/>
+                  </v:formulas>
+                  <v:path o:extrusionok="f" gradientshapeok="t" o:connecttype="rect"/>
+                  <o:lock v:ext="edit" aspectratio="t"/>
+                </v:shapetype>
+                <v:shape id="Picture 13" o:spid="_x0000_s1030" type="#_x0000_t75" style="position:absolute;left:940;top:66;width:136;height:190;visibility:visible;mso-wrap-style:square" o:gfxdata="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">
                   <v:imagedata r:id="rId24" o:title=""/>
                 </v:shape>
-                <v:shape id="Picture 12" o:spid="_x0000_s1036" type="#_x0000_t75" style="position:absolute;left:951;top:500;width:113;height:113;visibility:visible;mso-wrap-style:square" o:gfxdata="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">
+                <v:shape id="Picture 12" o:spid="_x0000_s1031" type="#_x0000_t75" style="position:absolute;left:951;top:500;width:113;height:113;visibility:visible;mso-wrap-style:square" o:gfxdata="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">
                   <v:imagedata r:id="rId25" o:title=""/>
                 </v:shape>
-                <v:shape id="Freeform 11" o:spid="_x0000_s1037" style="position:absolute;left:1507;top:150;width:172;height:558;visibility:visible;mso-wrap-style:square;v-text-anchor:top" coordsize="172,558" o:gfxdata="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" path="m,l69,r40,8l141,30r22,32l171,102r,455e" filled="f" strokecolor="#58595b" strokeweight="1pt">
+                <v:shape id="Freeform 11" o:spid="_x0000_s1032" style="position:absolute;left:1507;top:150;width:172;height:558;visibility:visible;mso-wrap-style:square;v-text-anchor:top" coordsize="172,558" o:gfxdata="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" path="m,l69,r40,8l141,30r22,32l171,102r,455e" filled="f" strokecolor="#58595b" strokeweight="1pt">
                   <v:path arrowok="t" o:connecttype="custom" o:connectlocs="0,151;69,151;109,159;141,181;163,213;171,253;171,708" o:connectangles="0,0,0,0,0,0,0"/>
                 </v:shape>
-                <v:shape id="Picture 10" o:spid="_x0000_s1038" type="#_x0000_t75" style="position:absolute;left:1382;top:66;width:136;height:190;visibility:visible;mso-wrap-style:square" o:gfxdata="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">
+                <v:shape id="Picture 10" o:spid="_x0000_s1033" type="#_x0000_t75" style="position:absolute;left:1382;top:66;width:136;height:190;visibility:visible;mso-wrap-style:square" o:gfxdata="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">
                   <v:imagedata r:id="rId24" o:title=""/>
                 </v:shape>
-                <v:shape id="Picture 9" o:spid="_x0000_s1039" type="#_x0000_t75" style="position:absolute;left:1169;top:500;width:113;height:113;visibility:visible;mso-wrap-style:square" o:gfxdata="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">
+                <v:shape id="Picture 9" o:spid="_x0000_s1034" type="#_x0000_t75" style="position:absolute;left:1169;top:500;width:113;height:113;visibility:visible;mso-wrap-style:square" o:gfxdata="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">
                   <v:imagedata r:id="rId25" o:title=""/>
                 </v:shape>
-                <v:shape id="Picture 8" o:spid="_x0000_s1040" type="#_x0000_t75" style="position:absolute;left:951;top:717;width:113;height:113;visibility:visible;mso-wrap-style:square" o:gfxdata="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">
+                <v:shape id="Picture 8" o:spid="_x0000_s1035" type="#_x0000_t75" style="position:absolute;left:951;top:717;width:113;height:113;visibility:visible;mso-wrap-style:square" o:gfxdata="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">
                   <v:imagedata r:id="rId25" o:title=""/>
                 </v:shape>
-                <v:shape id="Picture 7" o:spid="_x0000_s1041" type="#_x0000_t75" style="position:absolute;left:1169;top:717;width:113;height:113;visibility:visible;mso-wrap-style:square" o:gfxdata="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">
+                <v:shape id="Picture 7" o:spid="_x0000_s1036" type="#_x0000_t75" style="position:absolute;left:1169;top:717;width:113;height:113;visibility:visible;mso-wrap-style:square" o:gfxdata="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">
                   <v:imagedata r:id="rId25" o:title=""/>
                 </v:shape>
-                <v:shape id="Picture 6" o:spid="_x0000_s1042" type="#_x0000_t75" style="position:absolute;left:1376;top:500;width:113;height:113;visibility:visible;mso-wrap-style:square" o:gfxdata="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">
+                <v:shape id="Picture 6" o:spid="_x0000_s1037" type="#_x0000_t75" style="position:absolute;left:1376;top:500;width:113;height:113;visibility:visible;mso-wrap-style:square" o:gfxdata="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">
                   <v:imagedata r:id="rId26" o:title=""/>
                 </v:shape>
-                <v:shape id="Freeform 5" o:spid="_x0000_s1043" style="position:absolute;left:1401;top:694;width:383;height:383;visibility:visible;mso-wrap-style:square;v-text-anchor:top" coordsize="383,383" o:gfxdata="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" path="m383,192r-15,74l327,327r-61,41l192,383,117,368,56,327,15,266,,192,15,117,56,57,117,16,192,r74,16l327,57r41,60l383,192xe" filled="f" strokecolor="#58595b" strokeweight="1pt">
+                <v:shape id="Freeform 5" o:spid="_x0000_s1038" style="position:absolute;left:1401;top:694;width:383;height:383;visibility:visible;mso-wrap-style:square;v-text-anchor:top" coordsize="383,383" o:gfxdata="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" path="m383,192r-15,74l327,327r-61,41l192,383,117,368,56,327,15,266,,192,15,117,56,57,117,16,192,r74,16l327,57r41,60l383,192xe" filled="f" strokecolor="#58595b" strokeweight="1pt">
                   <v:path arrowok="t" o:connecttype="custom" o:connectlocs="383,886;368,960;327,1021;266,1062;192,1077;117,1062;56,1021;15,960;0,886;15,811;56,751;117,710;192,694;266,710;327,751;368,811;383,886" o:connectangles="0,0,0,0,0,0,0,0,0,0,0,0,0,0,0,0,0"/>
                 </v:shape>
-                <v:shape id="Freeform 4" o:spid="_x0000_s1044" style="position:absolute;left:1592;top:762;width:67;height:191;visibility:visible;mso-wrap-style:square;v-text-anchor:top" coordsize="67,191" o:gfxdata="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" path="m,l,131r66,60e" filled="f" strokecolor="#58595b" strokeweight="1pt">
+                <v:shape id="Freeform 4" o:spid="_x0000_s1039" style="position:absolute;left:1592;top:762;width:67;height:191;visibility:visible;mso-wrap-style:square;v-text-anchor:top" coordsize="67,191" o:gfxdata="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" path="m,l,131r66,60e" filled="f" strokecolor="#58595b" strokeweight="1pt">
                   <v:path arrowok="t" o:connecttype="custom" o:connectlocs="0,762;0,893;66,953" o:connectangles="0,0,0"/>
                 </v:shape>
-                <v:shape id="Text Box 3" o:spid="_x0000_s1045" type="#_x0000_t202" style="position:absolute;left:770;top:66;width:1024;height:1021;visibility:visible;mso-wrap-style:square;v-text-anchor:top" o:gfxdata="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" filled="f" stroked="f">
+                <v:shape id="Text Box 3" o:spid="_x0000_s1040" type="#_x0000_t202" style="position:absolute;left:770;top:66;width:1024;height:1021;visibility:visible;mso-wrap-style:square;v-text-anchor:top" o:gfxdata="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" filled="f" stroked="f">
                   <v:textbox inset="0,0,0,0">
                     <w:txbxContent>
                       <w:p>
@@ -20769,7 +19650,15 @@
           <w:sz w:val="20"/>
           <w:szCs w:val="20"/>
         </w:rPr>
-        <w:t xml:space="preserve"> be notified by email when there is an update to the claim.</w:t>
+        <w:t xml:space="preserve"> be notified </w:t>
+      </w:r>
+      <w:r>
+        <w:rPr>
+          <w:sz w:val="20"/>
+          <w:szCs w:val="20"/>
+        </w:rPr>
+        <w:lastRenderedPageBreak/>
+        <w:t>by email when there is an update to the claim.</w:t>
       </w:r>
     </w:p>
     <w:p>
@@ -21334,6 +20223,56 @@
       <w:shd w:val="clear" w:color="auto" w:fill="E1DFDD"/>
     </w:rPr>
   </w:style>
+  <w:style w:type="paragraph" w:styleId="HTMLPreformatted">
+    <w:name w:val="HTML Preformatted"/>
+    <w:basedOn w:val="Normal"/>
+    <w:link w:val="HTMLPreformattedChar"/>
+    <w:uiPriority w:val="99"/>
+    <w:unhideWhenUsed/>
+    <w:rsid w:val="00DA54D1"/>
+    <w:pPr>
+      <w:widowControl/>
+      <w:tabs>
+        <w:tab w:val="left" w:pos="916"/>
+        <w:tab w:val="left" w:pos="1832"/>
+        <w:tab w:val="left" w:pos="2748"/>
+        <w:tab w:val="left" w:pos="3664"/>
+        <w:tab w:val="left" w:pos="4580"/>
+        <w:tab w:val="left" w:pos="5496"/>
+        <w:tab w:val="left" w:pos="6412"/>
+        <w:tab w:val="left" w:pos="7328"/>
+        <w:tab w:val="left" w:pos="8244"/>
+        <w:tab w:val="left" w:pos="9160"/>
+        <w:tab w:val="left" w:pos="10076"/>
+        <w:tab w:val="left" w:pos="10992"/>
+        <w:tab w:val="left" w:pos="11908"/>
+        <w:tab w:val="left" w:pos="12824"/>
+        <w:tab w:val="left" w:pos="13740"/>
+        <w:tab w:val="left" w:pos="14656"/>
+      </w:tabs>
+      <w:autoSpaceDE/>
+      <w:autoSpaceDN/>
+    </w:pPr>
+    <w:rPr>
+      <w:rFonts w:ascii="Courier New" w:eastAsia="Times New Roman" w:hAnsi="Courier New" w:cs="Courier New"/>
+      <w:sz w:val="20"/>
+      <w:szCs w:val="20"/>
+      <w:lang w:val="en-GB" w:eastAsia="en-GB"/>
+    </w:rPr>
+  </w:style>
+  <w:style w:type="character" w:customStyle="1" w:styleId="HTMLPreformattedChar">
+    <w:name w:val="HTML Preformatted Char"/>
+    <w:basedOn w:val="DefaultParagraphFont"/>
+    <w:link w:val="HTMLPreformatted"/>
+    <w:uiPriority w:val="99"/>
+    <w:rsid w:val="00DA54D1"/>
+    <w:rPr>
+      <w:rFonts w:ascii="Courier New" w:eastAsia="Times New Roman" w:hAnsi="Courier New" w:cs="Courier New"/>
+      <w:sz w:val="20"/>
+      <w:szCs w:val="20"/>
+      <w:lang w:val="en-GB" w:eastAsia="en-GB"/>
+    </w:rPr>
+  </w:style>
 </w:styles>
 </file>
 

</xml_diff>